<commit_message>
add tz and part of plan.
</commit_message>
<xml_diff>
--- a/Документация Waves RIDE.docx
+++ b/Документация Waves RIDE.docx
@@ -72,24 +72,32 @@
         <w:pStyle w:val="a3"/>
       </w:pPr>
       <w:r>
-        <w:t>Документация к лабораторной работе</w:t>
-      </w:r>
-    </w:p>
-    <w:p>
-      <w:pPr>
-        <w:pStyle w:val="a3"/>
-      </w:pPr>
-      <w:r>
-        <w:t xml:space="preserve">«Создание децентрализованного приложения с применением технологии </w:t>
-      </w:r>
+        <w:t xml:space="preserve">Документация к </w:t>
+      </w:r>
+      <w:r>
+        <w:t>практической</w:t>
+      </w:r>
+      <w:r>
+        <w:t xml:space="preserve"> работе</w:t>
+      </w:r>
+    </w:p>
+    <w:p>
+      <w:pPr>
+        <w:pStyle w:val="a3"/>
+      </w:pPr>
+      <w:r>
+        <w:t xml:space="preserve">Платформа </w:t>
+      </w:r>
+      <w:proofErr w:type="spellStart"/>
       <w:r>
         <w:rPr>
           <w:lang w:val="en-US"/>
         </w:rPr>
         <w:t>blockchain</w:t>
       </w:r>
-      <w:r>
-        <w:t xml:space="preserve"> на платформе </w:t>
+      <w:proofErr w:type="spellEnd"/>
+      <w:r>
+        <w:t xml:space="preserve"> </w:t>
       </w:r>
       <w:r>
         <w:rPr>
@@ -98,7 +106,16 @@
         <w:t>Waves</w:t>
       </w:r>
       <w:r>
-        <w:t xml:space="preserve">» </w:t>
+        <w:t xml:space="preserve">, и язык скриптов платформы </w:t>
+      </w:r>
+      <w:r>
+        <w:rPr>
+          <w:lang w:val="en-US"/>
+        </w:rPr>
+        <w:t>Ride</w:t>
+      </w:r>
+      <w:r>
+        <w:t xml:space="preserve"> </w:t>
       </w:r>
     </w:p>
     <w:p>
@@ -180,20 +197,29 @@
       <w:r>
         <w:t xml:space="preserve"> А.В.</w:t>
       </w:r>
+    </w:p>
+    <w:p/>
+    <w:p>
+      <w:pPr>
+        <w:spacing w:after="200" w:line="276" w:lineRule="auto"/>
+        <w:ind w:firstLine="0"/>
+      </w:pPr>
+      <w:r>
+        <w:br w:type="page"/>
+      </w:r>
+    </w:p>
+    <w:p>
       <w:bookmarkStart w:id="0" w:name="_GoBack"/>
       <w:bookmarkEnd w:id="0"/>
     </w:p>
     <w:sectPr>
-      <w:headerReference w:type="even" r:id="rId7"/>
-      <w:headerReference w:type="default" r:id="rId8"/>
-      <w:footerReference w:type="even" r:id="rId9"/>
-      <w:footerReference w:type="default" r:id="rId10"/>
-      <w:headerReference w:type="first" r:id="rId11"/>
-      <w:footerReference w:type="first" r:id="rId12"/>
+      <w:footerReference w:type="default" r:id="rId8"/>
+      <w:footerReference w:type="first" r:id="rId9"/>
       <w:pgSz w:w="11906" w:h="16838"/>
-      <w:pgMar w:top="1134" w:right="850" w:bottom="1134" w:left="1701" w:header="708" w:footer="708" w:gutter="0"/>
+      <w:pgMar w:top="1134" w:right="1418" w:bottom="1134" w:left="1134" w:header="709" w:footer="709" w:gutter="0"/>
       <w:cols w:space="708"/>
-      <w:docGrid w:linePitch="360"/>
+      <w:titlePg/>
+      <w:docGrid w:linePitch="381"/>
     </w:sectPr>
   </w:body>
 </w:document>
@@ -204,7 +230,7 @@
   <w:endnote w:type="separator" w:id="-1">
     <w:p>
       <w:pPr>
-        <w:spacing w:after="0" w:line="240" w:lineRule="auto"/>
+        <w:spacing w:line="240" w:lineRule="auto"/>
       </w:pPr>
       <w:r>
         <w:separator/>
@@ -214,7 +240,7 @@
   <w:endnote w:type="continuationSeparator" w:id="0">
     <w:p>
       <w:pPr>
-        <w:spacing w:after="0" w:line="240" w:lineRule="auto"/>
+        <w:spacing w:line="240" w:lineRule="auto"/>
       </w:pPr>
       <w:r>
         <w:continuationSeparator/>
@@ -226,6 +252,42 @@
 
 <file path=word/footer1.xml><?xml version="1.0" encoding="utf-8"?>
 <w:ftr xmlns:wpc="http://schemas.microsoft.com/office/word/2010/wordprocessingCanvas" xmlns:mc="http://schemas.openxmlformats.org/markup-compatibility/2006" xmlns:o="urn:schemas-microsoft-com:office:office" xmlns:r="http://schemas.openxmlformats.org/officeDocument/2006/relationships" xmlns:m="http://schemas.openxmlformats.org/officeDocument/2006/math" xmlns:v="urn:schemas-microsoft-com:vml" xmlns:wp14="http://schemas.microsoft.com/office/word/2010/wordprocessingDrawing" xmlns:wp="http://schemas.openxmlformats.org/drawingml/2006/wordprocessingDrawing" xmlns:w10="urn:schemas-microsoft-com:office:word" xmlns:w="http://schemas.openxmlformats.org/wordprocessingml/2006/main" xmlns:w14="http://schemas.microsoft.com/office/word/2010/wordml" xmlns:wpg="http://schemas.microsoft.com/office/word/2010/wordprocessingGroup" xmlns:wpi="http://schemas.microsoft.com/office/word/2010/wordprocessingInk" xmlns:wne="http://schemas.microsoft.com/office/word/2006/wordml" xmlns:wps="http://schemas.microsoft.com/office/word/2010/wordprocessingShape" mc:Ignorable="w14 wp14">
+  <w:sdt>
+    <w:sdtPr>
+      <w:id w:val="-868615201"/>
+      <w:docPartObj>
+        <w:docPartGallery w:val="Page Numbers (Bottom of Page)"/>
+        <w:docPartUnique/>
+      </w:docPartObj>
+    </w:sdtPr>
+    <w:sdtContent>
+      <w:p>
+        <w:pPr>
+          <w:pStyle w:val="a9"/>
+          <w:ind w:firstLine="0"/>
+          <w:jc w:val="center"/>
+        </w:pPr>
+        <w:r>
+          <w:fldChar w:fldCharType="begin"/>
+        </w:r>
+        <w:r>
+          <w:instrText>PAGE   \* MERGEFORMAT</w:instrText>
+        </w:r>
+        <w:r>
+          <w:fldChar w:fldCharType="separate"/>
+        </w:r>
+        <w:r>
+          <w:rPr>
+            <w:noProof/>
+          </w:rPr>
+          <w:t>2</w:t>
+        </w:r>
+        <w:r>
+          <w:fldChar w:fldCharType="end"/>
+        </w:r>
+      </w:p>
+    </w:sdtContent>
+  </w:sdt>
   <w:p>
     <w:pPr>
       <w:pStyle w:val="a9"/>
@@ -239,17 +301,12 @@
   <w:p>
     <w:pPr>
       <w:pStyle w:val="a9"/>
-    </w:pPr>
-  </w:p>
-</w:ftr>
-</file>
-
-<file path=word/footer3.xml><?xml version="1.0" encoding="utf-8"?>
-<w:ftr xmlns:wpc="http://schemas.microsoft.com/office/word/2010/wordprocessingCanvas" xmlns:mc="http://schemas.openxmlformats.org/markup-compatibility/2006" xmlns:o="urn:schemas-microsoft-com:office:office" xmlns:r="http://schemas.openxmlformats.org/officeDocument/2006/relationships" xmlns:m="http://schemas.openxmlformats.org/officeDocument/2006/math" xmlns:v="urn:schemas-microsoft-com:vml" xmlns:wp14="http://schemas.microsoft.com/office/word/2010/wordprocessingDrawing" xmlns:wp="http://schemas.openxmlformats.org/drawingml/2006/wordprocessingDrawing" xmlns:w10="urn:schemas-microsoft-com:office:word" xmlns:w="http://schemas.openxmlformats.org/wordprocessingml/2006/main" xmlns:w14="http://schemas.microsoft.com/office/word/2010/wordml" xmlns:wpg="http://schemas.microsoft.com/office/word/2010/wordprocessingGroup" xmlns:wpi="http://schemas.microsoft.com/office/word/2010/wordprocessingInk" xmlns:wne="http://schemas.microsoft.com/office/word/2006/wordml" xmlns:wps="http://schemas.microsoft.com/office/word/2010/wordprocessingShape" mc:Ignorable="w14 wp14">
-  <w:p>
-    <w:pPr>
-      <w:pStyle w:val="a9"/>
-    </w:pPr>
+      <w:ind w:firstLine="0"/>
+      <w:jc w:val="center"/>
+    </w:pPr>
+    <w:r>
+      <w:t>Москва 2019</w:t>
+    </w:r>
   </w:p>
 </w:ftr>
 </file>
@@ -259,7 +316,7 @@
   <w:footnote w:type="separator" w:id="-1">
     <w:p>
       <w:pPr>
-        <w:spacing w:after="0" w:line="240" w:lineRule="auto"/>
+        <w:spacing w:line="240" w:lineRule="auto"/>
       </w:pPr>
       <w:r>
         <w:separator/>
@@ -269,7 +326,7 @@
   <w:footnote w:type="continuationSeparator" w:id="0">
     <w:p>
       <w:pPr>
-        <w:spacing w:after="0" w:line="240" w:lineRule="auto"/>
+        <w:spacing w:line="240" w:lineRule="auto"/>
       </w:pPr>
       <w:r>
         <w:continuationSeparator/>
@@ -277,36 +334,6 @@
     </w:p>
   </w:footnote>
 </w:footnotes>
-</file>
-
-<file path=word/header1.xml><?xml version="1.0" encoding="utf-8"?>
-<w:hdr xmlns:wpc="http://schemas.microsoft.com/office/word/2010/wordprocessingCanvas" xmlns:mc="http://schemas.openxmlformats.org/markup-compatibility/2006" xmlns:o="urn:schemas-microsoft-com:office:office" xmlns:r="http://schemas.openxmlformats.org/officeDocument/2006/relationships" xmlns:m="http://schemas.openxmlformats.org/officeDocument/2006/math" xmlns:v="urn:schemas-microsoft-com:vml" xmlns:wp14="http://schemas.microsoft.com/office/word/2010/wordprocessingDrawing" xmlns:wp="http://schemas.openxmlformats.org/drawingml/2006/wordprocessingDrawing" xmlns:w10="urn:schemas-microsoft-com:office:word" xmlns:w="http://schemas.openxmlformats.org/wordprocessingml/2006/main" xmlns:w14="http://schemas.microsoft.com/office/word/2010/wordml" xmlns:wpg="http://schemas.microsoft.com/office/word/2010/wordprocessingGroup" xmlns:wpi="http://schemas.microsoft.com/office/word/2010/wordprocessingInk" xmlns:wne="http://schemas.microsoft.com/office/word/2006/wordml" xmlns:wps="http://schemas.microsoft.com/office/word/2010/wordprocessingShape" mc:Ignorable="w14 wp14">
-  <w:p>
-    <w:pPr>
-      <w:pStyle w:val="a7"/>
-    </w:pPr>
-  </w:p>
-</w:hdr>
-</file>
-
-<file path=word/header2.xml><?xml version="1.0" encoding="utf-8"?>
-<w:hdr xmlns:wpc="http://schemas.microsoft.com/office/word/2010/wordprocessingCanvas" xmlns:mc="http://schemas.openxmlformats.org/markup-compatibility/2006" xmlns:o="urn:schemas-microsoft-com:office:office" xmlns:r="http://schemas.openxmlformats.org/officeDocument/2006/relationships" xmlns:m="http://schemas.openxmlformats.org/officeDocument/2006/math" xmlns:v="urn:schemas-microsoft-com:vml" xmlns:wp14="http://schemas.microsoft.com/office/word/2010/wordprocessingDrawing" xmlns:wp="http://schemas.openxmlformats.org/drawingml/2006/wordprocessingDrawing" xmlns:w10="urn:schemas-microsoft-com:office:word" xmlns:w="http://schemas.openxmlformats.org/wordprocessingml/2006/main" xmlns:w14="http://schemas.microsoft.com/office/word/2010/wordml" xmlns:wpg="http://schemas.microsoft.com/office/word/2010/wordprocessingGroup" xmlns:wpi="http://schemas.microsoft.com/office/word/2010/wordprocessingInk" xmlns:wne="http://schemas.microsoft.com/office/word/2006/wordml" xmlns:wps="http://schemas.microsoft.com/office/word/2010/wordprocessingShape" mc:Ignorable="w14 wp14">
-  <w:p>
-    <w:pPr>
-      <w:pStyle w:val="a7"/>
-    </w:pPr>
-  </w:p>
-</w:hdr>
-</file>
-
-<file path=word/header3.xml><?xml version="1.0" encoding="utf-8"?>
-<w:hdr xmlns:wpc="http://schemas.microsoft.com/office/word/2010/wordprocessingCanvas" xmlns:mc="http://schemas.openxmlformats.org/markup-compatibility/2006" xmlns:o="urn:schemas-microsoft-com:office:office" xmlns:r="http://schemas.openxmlformats.org/officeDocument/2006/relationships" xmlns:m="http://schemas.openxmlformats.org/officeDocument/2006/math" xmlns:v="urn:schemas-microsoft-com:vml" xmlns:wp14="http://schemas.microsoft.com/office/word/2010/wordprocessingDrawing" xmlns:wp="http://schemas.openxmlformats.org/drawingml/2006/wordprocessingDrawing" xmlns:w10="urn:schemas-microsoft-com:office:word" xmlns:w="http://schemas.openxmlformats.org/wordprocessingml/2006/main" xmlns:w14="http://schemas.microsoft.com/office/word/2010/wordml" xmlns:wpg="http://schemas.microsoft.com/office/word/2010/wordprocessingGroup" xmlns:wpi="http://schemas.microsoft.com/office/word/2010/wordprocessingInk" xmlns:wne="http://schemas.microsoft.com/office/word/2006/wordml" xmlns:wps="http://schemas.microsoft.com/office/word/2010/wordprocessingShape" mc:Ignorable="w14 wp14">
-  <w:p>
-    <w:pPr>
-      <w:pStyle w:val="a7"/>
-    </w:pPr>
-  </w:p>
-</w:hdr>
 </file>
 
 <file path=word/styles.xml><?xml version="1.0" encoding="utf-8"?>
@@ -322,7 +349,7 @@
     </w:rPrDefault>
     <w:pPrDefault>
       <w:pPr>
-        <w:spacing w:after="160" w:line="259" w:lineRule="auto"/>
+        <w:spacing w:after="200" w:line="276" w:lineRule="auto"/>
       </w:pPr>
     </w:pPrDefault>
   </w:docDefaults>
@@ -468,6 +495,80 @@
   <w:style w:type="paragraph" w:default="1" w:styleId="a">
     <w:name w:val="Normal"/>
     <w:qFormat/>
+    <w:rsid w:val="00FA0290"/>
+    <w:pPr>
+      <w:spacing w:after="0" w:line="360" w:lineRule="auto"/>
+      <w:ind w:firstLine="851"/>
+    </w:pPr>
+    <w:rPr>
+      <w:rFonts w:ascii="Times New Roman" w:hAnsi="Times New Roman"/>
+      <w:sz w:val="28"/>
+      <w:szCs w:val="28"/>
+    </w:rPr>
+  </w:style>
+  <w:style w:type="paragraph" w:styleId="1">
+    <w:name w:val="heading 1"/>
+    <w:basedOn w:val="a"/>
+    <w:next w:val="a"/>
+    <w:link w:val="10"/>
+    <w:uiPriority w:val="9"/>
+    <w:qFormat/>
+    <w:rsid w:val="00FA0290"/>
+    <w:pPr>
+      <w:keepNext/>
+      <w:keepLines/>
+      <w:outlineLvl w:val="0"/>
+    </w:pPr>
+    <w:rPr>
+      <w:rFonts w:eastAsiaTheme="majorEastAsia" w:cs="Times New Roman"/>
+      <w:b/>
+      <w:bCs/>
+    </w:rPr>
+  </w:style>
+  <w:style w:type="paragraph" w:styleId="2">
+    <w:name w:val="heading 2"/>
+    <w:basedOn w:val="a"/>
+    <w:next w:val="a"/>
+    <w:link w:val="20"/>
+    <w:uiPriority w:val="9"/>
+    <w:semiHidden/>
+    <w:unhideWhenUsed/>
+    <w:qFormat/>
+    <w:rsid w:val="00FA0290"/>
+    <w:pPr>
+      <w:keepNext/>
+      <w:keepLines/>
+      <w:spacing w:before="200"/>
+      <w:outlineLvl w:val="1"/>
+    </w:pPr>
+    <w:rPr>
+      <w:rFonts w:eastAsiaTheme="majorEastAsia" w:cs="Times New Roman"/>
+      <w:b/>
+      <w:bCs/>
+    </w:rPr>
+  </w:style>
+  <w:style w:type="paragraph" w:styleId="3">
+    <w:name w:val="heading 3"/>
+    <w:basedOn w:val="a"/>
+    <w:next w:val="a"/>
+    <w:link w:val="30"/>
+    <w:uiPriority w:val="9"/>
+    <w:semiHidden/>
+    <w:unhideWhenUsed/>
+    <w:qFormat/>
+    <w:rsid w:val="00FA0290"/>
+    <w:pPr>
+      <w:keepNext/>
+      <w:keepLines/>
+      <w:spacing w:before="200"/>
+      <w:outlineLvl w:val="2"/>
+    </w:pPr>
+    <w:rPr>
+      <w:rFonts w:asciiTheme="majorHAnsi" w:eastAsiaTheme="majorEastAsia" w:hAnsiTheme="majorHAnsi" w:cstheme="majorBidi"/>
+      <w:b/>
+      <w:bCs/>
+      <w:color w:val="5B9BD5" w:themeColor="accent1"/>
+    </w:rPr>
   </w:style>
   <w:style w:type="character" w:default="1" w:styleId="a0">
     <w:name w:val="Default Paragraph Font"/>
@@ -501,11 +602,21 @@
     <w:basedOn w:val="a"/>
     <w:link w:val="a4"/>
     <w:qFormat/>
-    <w:rsid w:val="00050FD8"/>
-    <w:pPr>
-      <w:spacing w:after="0" w:line="360" w:lineRule="auto"/>
+    <w:rsid w:val="00FA0290"/>
+    <w:pPr>
+      <w:ind w:firstLine="0"/>
       <w:jc w:val="center"/>
     </w:pPr>
+    <w:rPr>
+      <w:rFonts w:cs="Times New Roman"/>
+      <w:lang w:eastAsia="ru-RU"/>
+    </w:rPr>
+  </w:style>
+  <w:style w:type="character" w:customStyle="1" w:styleId="a4">
+    <w:name w:val="Титул Заголовок Знак"/>
+    <w:basedOn w:val="a0"/>
+    <w:link w:val="a3"/>
+    <w:rsid w:val="00FA0290"/>
     <w:rPr>
       <w:rFonts w:ascii="Times New Roman" w:hAnsi="Times New Roman" w:cs="Times New Roman"/>
       <w:sz w:val="28"/>
@@ -513,11 +624,26 @@
       <w:lang w:eastAsia="ru-RU"/>
     </w:rPr>
   </w:style>
-  <w:style w:type="character" w:customStyle="1" w:styleId="a4">
-    <w:name w:val="Титул Заголовок Знак"/>
+  <w:style w:type="paragraph" w:customStyle="1" w:styleId="a5">
+    <w:name w:val="Подпись Титул"/>
+    <w:basedOn w:val="a"/>
+    <w:link w:val="a6"/>
+    <w:qFormat/>
+    <w:rsid w:val="00FA0290"/>
+    <w:pPr>
+      <w:ind w:firstLine="0"/>
+      <w:jc w:val="right"/>
+    </w:pPr>
+    <w:rPr>
+      <w:rFonts w:cs="Times New Roman"/>
+      <w:lang w:eastAsia="ru-RU"/>
+    </w:rPr>
+  </w:style>
+  <w:style w:type="character" w:customStyle="1" w:styleId="a6">
+    <w:name w:val="Подпись Титул Знак"/>
     <w:basedOn w:val="a0"/>
-    <w:link w:val="a3"/>
-    <w:rsid w:val="00050FD8"/>
+    <w:link w:val="a5"/>
+    <w:rsid w:val="00FA0290"/>
     <w:rPr>
       <w:rFonts w:ascii="Times New Roman" w:hAnsi="Times New Roman" w:cs="Times New Roman"/>
       <w:sz w:val="28"/>
@@ -525,35 +651,6 @@
       <w:lang w:eastAsia="ru-RU"/>
     </w:rPr>
   </w:style>
-  <w:style w:type="paragraph" w:customStyle="1" w:styleId="a5">
-    <w:name w:val="Подпись Титул"/>
-    <w:basedOn w:val="a"/>
-    <w:link w:val="a6"/>
-    <w:qFormat/>
-    <w:rsid w:val="00050FD8"/>
-    <w:pPr>
-      <w:spacing w:after="0" w:line="360" w:lineRule="auto"/>
-      <w:jc w:val="right"/>
-    </w:pPr>
-    <w:rPr>
-      <w:rFonts w:ascii="Times New Roman" w:hAnsi="Times New Roman" w:cs="Times New Roman"/>
-      <w:sz w:val="28"/>
-      <w:szCs w:val="28"/>
-      <w:lang w:eastAsia="ru-RU"/>
-    </w:rPr>
-  </w:style>
-  <w:style w:type="character" w:customStyle="1" w:styleId="a6">
-    <w:name w:val="Подпись Титул Знак"/>
-    <w:basedOn w:val="a0"/>
-    <w:link w:val="a5"/>
-    <w:rsid w:val="00050FD8"/>
-    <w:rPr>
-      <w:rFonts w:ascii="Times New Roman" w:hAnsi="Times New Roman" w:cs="Times New Roman"/>
-      <w:sz w:val="28"/>
-      <w:szCs w:val="28"/>
-      <w:lang w:eastAsia="ru-RU"/>
-    </w:rPr>
-  </w:style>
   <w:style w:type="paragraph" w:styleId="a7">
     <w:name w:val="header"/>
     <w:basedOn w:val="a"/>
@@ -566,7 +663,7 @@
         <w:tab w:val="center" w:pos="4677"/>
         <w:tab w:val="right" w:pos="9355"/>
       </w:tabs>
-      <w:spacing w:after="0" w:line="240" w:lineRule="auto"/>
+      <w:spacing w:line="240" w:lineRule="auto"/>
     </w:pPr>
   </w:style>
   <w:style w:type="character" w:customStyle="1" w:styleId="a8">
@@ -588,7 +685,7 @@
         <w:tab w:val="center" w:pos="4677"/>
         <w:tab w:val="right" w:pos="9355"/>
       </w:tabs>
-      <w:spacing w:after="0" w:line="240" w:lineRule="auto"/>
+      <w:spacing w:line="240" w:lineRule="auto"/>
     </w:pPr>
   </w:style>
   <w:style w:type="character" w:customStyle="1" w:styleId="aa">
@@ -597,6 +694,136 @@
     <w:link w:val="a9"/>
     <w:uiPriority w:val="99"/>
     <w:rsid w:val="009A4B5D"/>
+  </w:style>
+  <w:style w:type="paragraph" w:customStyle="1" w:styleId="ab">
+    <w:name w:val="Колонтитул"/>
+    <w:basedOn w:val="a9"/>
+    <w:link w:val="ac"/>
+    <w:qFormat/>
+    <w:rsid w:val="00FA0290"/>
+    <w:pPr>
+      <w:ind w:firstLine="0"/>
+      <w:jc w:val="center"/>
+    </w:pPr>
+    <w:rPr>
+      <w:rFonts w:eastAsiaTheme="minorEastAsia" w:cs="Times New Roman"/>
+      <w:lang w:eastAsia="ru-RU"/>
+    </w:rPr>
+  </w:style>
+  <w:style w:type="character" w:customStyle="1" w:styleId="ac">
+    <w:name w:val="Колонтитул Знак"/>
+    <w:basedOn w:val="aa"/>
+    <w:link w:val="ab"/>
+    <w:rsid w:val="00FA0290"/>
+    <w:rPr>
+      <w:rFonts w:ascii="Times New Roman" w:eastAsiaTheme="minorEastAsia" w:hAnsi="Times New Roman" w:cs="Times New Roman"/>
+      <w:sz w:val="28"/>
+      <w:szCs w:val="28"/>
+      <w:lang w:eastAsia="ru-RU"/>
+    </w:rPr>
+  </w:style>
+  <w:style w:type="paragraph" w:customStyle="1" w:styleId="ad">
+    <w:name w:val="Данные таблиц"/>
+    <w:basedOn w:val="a"/>
+    <w:link w:val="ae"/>
+    <w:qFormat/>
+    <w:rsid w:val="00FA0290"/>
+    <w:pPr>
+      <w:ind w:firstLine="0"/>
+    </w:pPr>
+    <w:rPr>
+      <w:rFonts w:cs="Times New Roman"/>
+    </w:rPr>
+  </w:style>
+  <w:style w:type="character" w:customStyle="1" w:styleId="ae">
+    <w:name w:val="Данные таблиц Знак"/>
+    <w:basedOn w:val="a0"/>
+    <w:link w:val="ad"/>
+    <w:rsid w:val="00FA0290"/>
+    <w:rPr>
+      <w:rFonts w:ascii="Times New Roman" w:hAnsi="Times New Roman" w:cs="Times New Roman"/>
+      <w:sz w:val="28"/>
+      <w:szCs w:val="28"/>
+    </w:rPr>
+  </w:style>
+  <w:style w:type="character" w:customStyle="1" w:styleId="10">
+    <w:name w:val="Заголовок 1 Знак"/>
+    <w:basedOn w:val="a0"/>
+    <w:link w:val="1"/>
+    <w:uiPriority w:val="9"/>
+    <w:rsid w:val="00FA0290"/>
+    <w:rPr>
+      <w:rFonts w:ascii="Times New Roman" w:eastAsiaTheme="majorEastAsia" w:hAnsi="Times New Roman" w:cs="Times New Roman"/>
+      <w:b/>
+      <w:bCs/>
+      <w:sz w:val="28"/>
+      <w:szCs w:val="28"/>
+    </w:rPr>
+  </w:style>
+  <w:style w:type="character" w:customStyle="1" w:styleId="20">
+    <w:name w:val="Заголовок 2 Знак"/>
+    <w:basedOn w:val="a0"/>
+    <w:link w:val="2"/>
+    <w:uiPriority w:val="9"/>
+    <w:semiHidden/>
+    <w:rsid w:val="00FA0290"/>
+    <w:rPr>
+      <w:rFonts w:ascii="Times New Roman" w:eastAsiaTheme="majorEastAsia" w:hAnsi="Times New Roman" w:cs="Times New Roman"/>
+      <w:b/>
+      <w:bCs/>
+      <w:sz w:val="28"/>
+      <w:szCs w:val="28"/>
+    </w:rPr>
+  </w:style>
+  <w:style w:type="character" w:customStyle="1" w:styleId="30">
+    <w:name w:val="Заголовок 3 Знак"/>
+    <w:basedOn w:val="a0"/>
+    <w:link w:val="3"/>
+    <w:uiPriority w:val="9"/>
+    <w:semiHidden/>
+    <w:rsid w:val="00FA0290"/>
+    <w:rPr>
+      <w:rFonts w:asciiTheme="majorHAnsi" w:eastAsiaTheme="majorEastAsia" w:hAnsiTheme="majorHAnsi" w:cstheme="majorBidi"/>
+      <w:b/>
+      <w:bCs/>
+      <w:color w:val="5B9BD5" w:themeColor="accent1"/>
+      <w:sz w:val="28"/>
+      <w:szCs w:val="28"/>
+    </w:rPr>
+  </w:style>
+  <w:style w:type="paragraph" w:styleId="af">
+    <w:name w:val="caption"/>
+    <w:basedOn w:val="a"/>
+    <w:next w:val="a"/>
+    <w:uiPriority w:val="35"/>
+    <w:semiHidden/>
+    <w:unhideWhenUsed/>
+    <w:qFormat/>
+    <w:rsid w:val="00FA0290"/>
+    <w:pPr>
+      <w:spacing w:line="240" w:lineRule="auto"/>
+      <w:ind w:firstLine="0"/>
+      <w:jc w:val="center"/>
+    </w:pPr>
+    <w:rPr>
+      <w:rFonts w:cs="Times New Roman"/>
+      <w:b/>
+      <w:bCs/>
+    </w:rPr>
+  </w:style>
+  <w:style w:type="paragraph" w:styleId="af0">
+    <w:name w:val="List Paragraph"/>
+    <w:basedOn w:val="a"/>
+    <w:uiPriority w:val="34"/>
+    <w:qFormat/>
+    <w:rsid w:val="00FA0290"/>
+    <w:pPr>
+      <w:ind w:left="720"/>
+      <w:contextualSpacing/>
+    </w:pPr>
+    <w:rPr>
+      <w:rFonts w:cs="Times New Roman"/>
+    </w:rPr>
   </w:style>
 </w:styles>
 </file>
@@ -614,7 +841,7 @@
     </w:rPrDefault>
     <w:pPrDefault>
       <w:pPr>
-        <w:spacing w:after="160" w:line="259" w:lineRule="auto"/>
+        <w:spacing w:after="200" w:line="276" w:lineRule="auto"/>
       </w:pPr>
     </w:pPrDefault>
   </w:docDefaults>
@@ -760,6 +987,80 @@
   <w:style w:type="paragraph" w:default="1" w:styleId="a">
     <w:name w:val="Normal"/>
     <w:qFormat/>
+    <w:rsid w:val="00FA0290"/>
+    <w:pPr>
+      <w:spacing w:after="0" w:line="360" w:lineRule="auto"/>
+      <w:ind w:firstLine="851"/>
+    </w:pPr>
+    <w:rPr>
+      <w:rFonts w:ascii="Times New Roman" w:hAnsi="Times New Roman"/>
+      <w:sz w:val="28"/>
+      <w:szCs w:val="28"/>
+    </w:rPr>
+  </w:style>
+  <w:style w:type="paragraph" w:styleId="1">
+    <w:name w:val="heading 1"/>
+    <w:basedOn w:val="a"/>
+    <w:next w:val="a"/>
+    <w:link w:val="10"/>
+    <w:uiPriority w:val="9"/>
+    <w:qFormat/>
+    <w:rsid w:val="00FA0290"/>
+    <w:pPr>
+      <w:keepNext/>
+      <w:keepLines/>
+      <w:outlineLvl w:val="0"/>
+    </w:pPr>
+    <w:rPr>
+      <w:rFonts w:eastAsiaTheme="majorEastAsia" w:cs="Times New Roman"/>
+      <w:b/>
+      <w:bCs/>
+    </w:rPr>
+  </w:style>
+  <w:style w:type="paragraph" w:styleId="2">
+    <w:name w:val="heading 2"/>
+    <w:basedOn w:val="a"/>
+    <w:next w:val="a"/>
+    <w:link w:val="20"/>
+    <w:uiPriority w:val="9"/>
+    <w:semiHidden/>
+    <w:unhideWhenUsed/>
+    <w:qFormat/>
+    <w:rsid w:val="00FA0290"/>
+    <w:pPr>
+      <w:keepNext/>
+      <w:keepLines/>
+      <w:spacing w:before="200"/>
+      <w:outlineLvl w:val="1"/>
+    </w:pPr>
+    <w:rPr>
+      <w:rFonts w:eastAsiaTheme="majorEastAsia" w:cs="Times New Roman"/>
+      <w:b/>
+      <w:bCs/>
+    </w:rPr>
+  </w:style>
+  <w:style w:type="paragraph" w:styleId="3">
+    <w:name w:val="heading 3"/>
+    <w:basedOn w:val="a"/>
+    <w:next w:val="a"/>
+    <w:link w:val="30"/>
+    <w:uiPriority w:val="9"/>
+    <w:semiHidden/>
+    <w:unhideWhenUsed/>
+    <w:qFormat/>
+    <w:rsid w:val="00FA0290"/>
+    <w:pPr>
+      <w:keepNext/>
+      <w:keepLines/>
+      <w:spacing w:before="200"/>
+      <w:outlineLvl w:val="2"/>
+    </w:pPr>
+    <w:rPr>
+      <w:rFonts w:asciiTheme="majorHAnsi" w:eastAsiaTheme="majorEastAsia" w:hAnsiTheme="majorHAnsi" w:cstheme="majorBidi"/>
+      <w:b/>
+      <w:bCs/>
+      <w:color w:val="5B9BD5" w:themeColor="accent1"/>
+    </w:rPr>
   </w:style>
   <w:style w:type="character" w:default="1" w:styleId="a0">
     <w:name w:val="Default Paragraph Font"/>
@@ -793,11 +1094,21 @@
     <w:basedOn w:val="a"/>
     <w:link w:val="a4"/>
     <w:qFormat/>
-    <w:rsid w:val="00050FD8"/>
-    <w:pPr>
-      <w:spacing w:after="0" w:line="360" w:lineRule="auto"/>
+    <w:rsid w:val="00FA0290"/>
+    <w:pPr>
+      <w:ind w:firstLine="0"/>
       <w:jc w:val="center"/>
     </w:pPr>
+    <w:rPr>
+      <w:rFonts w:cs="Times New Roman"/>
+      <w:lang w:eastAsia="ru-RU"/>
+    </w:rPr>
+  </w:style>
+  <w:style w:type="character" w:customStyle="1" w:styleId="a4">
+    <w:name w:val="Титул Заголовок Знак"/>
+    <w:basedOn w:val="a0"/>
+    <w:link w:val="a3"/>
+    <w:rsid w:val="00FA0290"/>
     <w:rPr>
       <w:rFonts w:ascii="Times New Roman" w:hAnsi="Times New Roman" w:cs="Times New Roman"/>
       <w:sz w:val="28"/>
@@ -805,11 +1116,26 @@
       <w:lang w:eastAsia="ru-RU"/>
     </w:rPr>
   </w:style>
-  <w:style w:type="character" w:customStyle="1" w:styleId="a4">
-    <w:name w:val="Титул Заголовок Знак"/>
+  <w:style w:type="paragraph" w:customStyle="1" w:styleId="a5">
+    <w:name w:val="Подпись Титул"/>
+    <w:basedOn w:val="a"/>
+    <w:link w:val="a6"/>
+    <w:qFormat/>
+    <w:rsid w:val="00FA0290"/>
+    <w:pPr>
+      <w:ind w:firstLine="0"/>
+      <w:jc w:val="right"/>
+    </w:pPr>
+    <w:rPr>
+      <w:rFonts w:cs="Times New Roman"/>
+      <w:lang w:eastAsia="ru-RU"/>
+    </w:rPr>
+  </w:style>
+  <w:style w:type="character" w:customStyle="1" w:styleId="a6">
+    <w:name w:val="Подпись Титул Знак"/>
     <w:basedOn w:val="a0"/>
-    <w:link w:val="a3"/>
-    <w:rsid w:val="00050FD8"/>
+    <w:link w:val="a5"/>
+    <w:rsid w:val="00FA0290"/>
     <w:rPr>
       <w:rFonts w:ascii="Times New Roman" w:hAnsi="Times New Roman" w:cs="Times New Roman"/>
       <w:sz w:val="28"/>
@@ -817,35 +1143,6 @@
       <w:lang w:eastAsia="ru-RU"/>
     </w:rPr>
   </w:style>
-  <w:style w:type="paragraph" w:customStyle="1" w:styleId="a5">
-    <w:name w:val="Подпись Титул"/>
-    <w:basedOn w:val="a"/>
-    <w:link w:val="a6"/>
-    <w:qFormat/>
-    <w:rsid w:val="00050FD8"/>
-    <w:pPr>
-      <w:spacing w:after="0" w:line="360" w:lineRule="auto"/>
-      <w:jc w:val="right"/>
-    </w:pPr>
-    <w:rPr>
-      <w:rFonts w:ascii="Times New Roman" w:hAnsi="Times New Roman" w:cs="Times New Roman"/>
-      <w:sz w:val="28"/>
-      <w:szCs w:val="28"/>
-      <w:lang w:eastAsia="ru-RU"/>
-    </w:rPr>
-  </w:style>
-  <w:style w:type="character" w:customStyle="1" w:styleId="a6">
-    <w:name w:val="Подпись Титул Знак"/>
-    <w:basedOn w:val="a0"/>
-    <w:link w:val="a5"/>
-    <w:rsid w:val="00050FD8"/>
-    <w:rPr>
-      <w:rFonts w:ascii="Times New Roman" w:hAnsi="Times New Roman" w:cs="Times New Roman"/>
-      <w:sz w:val="28"/>
-      <w:szCs w:val="28"/>
-      <w:lang w:eastAsia="ru-RU"/>
-    </w:rPr>
-  </w:style>
   <w:style w:type="paragraph" w:styleId="a7">
     <w:name w:val="header"/>
     <w:basedOn w:val="a"/>
@@ -858,7 +1155,7 @@
         <w:tab w:val="center" w:pos="4677"/>
         <w:tab w:val="right" w:pos="9355"/>
       </w:tabs>
-      <w:spacing w:after="0" w:line="240" w:lineRule="auto"/>
+      <w:spacing w:line="240" w:lineRule="auto"/>
     </w:pPr>
   </w:style>
   <w:style w:type="character" w:customStyle="1" w:styleId="a8">
@@ -880,7 +1177,7 @@
         <w:tab w:val="center" w:pos="4677"/>
         <w:tab w:val="right" w:pos="9355"/>
       </w:tabs>
-      <w:spacing w:after="0" w:line="240" w:lineRule="auto"/>
+      <w:spacing w:line="240" w:lineRule="auto"/>
     </w:pPr>
   </w:style>
   <w:style w:type="character" w:customStyle="1" w:styleId="aa">
@@ -889,6 +1186,136 @@
     <w:link w:val="a9"/>
     <w:uiPriority w:val="99"/>
     <w:rsid w:val="009A4B5D"/>
+  </w:style>
+  <w:style w:type="paragraph" w:customStyle="1" w:styleId="ab">
+    <w:name w:val="Колонтитул"/>
+    <w:basedOn w:val="a9"/>
+    <w:link w:val="ac"/>
+    <w:qFormat/>
+    <w:rsid w:val="00FA0290"/>
+    <w:pPr>
+      <w:ind w:firstLine="0"/>
+      <w:jc w:val="center"/>
+    </w:pPr>
+    <w:rPr>
+      <w:rFonts w:eastAsiaTheme="minorEastAsia" w:cs="Times New Roman"/>
+      <w:lang w:eastAsia="ru-RU"/>
+    </w:rPr>
+  </w:style>
+  <w:style w:type="character" w:customStyle="1" w:styleId="ac">
+    <w:name w:val="Колонтитул Знак"/>
+    <w:basedOn w:val="aa"/>
+    <w:link w:val="ab"/>
+    <w:rsid w:val="00FA0290"/>
+    <w:rPr>
+      <w:rFonts w:ascii="Times New Roman" w:eastAsiaTheme="minorEastAsia" w:hAnsi="Times New Roman" w:cs="Times New Roman"/>
+      <w:sz w:val="28"/>
+      <w:szCs w:val="28"/>
+      <w:lang w:eastAsia="ru-RU"/>
+    </w:rPr>
+  </w:style>
+  <w:style w:type="paragraph" w:customStyle="1" w:styleId="ad">
+    <w:name w:val="Данные таблиц"/>
+    <w:basedOn w:val="a"/>
+    <w:link w:val="ae"/>
+    <w:qFormat/>
+    <w:rsid w:val="00FA0290"/>
+    <w:pPr>
+      <w:ind w:firstLine="0"/>
+    </w:pPr>
+    <w:rPr>
+      <w:rFonts w:cs="Times New Roman"/>
+    </w:rPr>
+  </w:style>
+  <w:style w:type="character" w:customStyle="1" w:styleId="ae">
+    <w:name w:val="Данные таблиц Знак"/>
+    <w:basedOn w:val="a0"/>
+    <w:link w:val="ad"/>
+    <w:rsid w:val="00FA0290"/>
+    <w:rPr>
+      <w:rFonts w:ascii="Times New Roman" w:hAnsi="Times New Roman" w:cs="Times New Roman"/>
+      <w:sz w:val="28"/>
+      <w:szCs w:val="28"/>
+    </w:rPr>
+  </w:style>
+  <w:style w:type="character" w:customStyle="1" w:styleId="10">
+    <w:name w:val="Заголовок 1 Знак"/>
+    <w:basedOn w:val="a0"/>
+    <w:link w:val="1"/>
+    <w:uiPriority w:val="9"/>
+    <w:rsid w:val="00FA0290"/>
+    <w:rPr>
+      <w:rFonts w:ascii="Times New Roman" w:eastAsiaTheme="majorEastAsia" w:hAnsi="Times New Roman" w:cs="Times New Roman"/>
+      <w:b/>
+      <w:bCs/>
+      <w:sz w:val="28"/>
+      <w:szCs w:val="28"/>
+    </w:rPr>
+  </w:style>
+  <w:style w:type="character" w:customStyle="1" w:styleId="20">
+    <w:name w:val="Заголовок 2 Знак"/>
+    <w:basedOn w:val="a0"/>
+    <w:link w:val="2"/>
+    <w:uiPriority w:val="9"/>
+    <w:semiHidden/>
+    <w:rsid w:val="00FA0290"/>
+    <w:rPr>
+      <w:rFonts w:ascii="Times New Roman" w:eastAsiaTheme="majorEastAsia" w:hAnsi="Times New Roman" w:cs="Times New Roman"/>
+      <w:b/>
+      <w:bCs/>
+      <w:sz w:val="28"/>
+      <w:szCs w:val="28"/>
+    </w:rPr>
+  </w:style>
+  <w:style w:type="character" w:customStyle="1" w:styleId="30">
+    <w:name w:val="Заголовок 3 Знак"/>
+    <w:basedOn w:val="a0"/>
+    <w:link w:val="3"/>
+    <w:uiPriority w:val="9"/>
+    <w:semiHidden/>
+    <w:rsid w:val="00FA0290"/>
+    <w:rPr>
+      <w:rFonts w:asciiTheme="majorHAnsi" w:eastAsiaTheme="majorEastAsia" w:hAnsiTheme="majorHAnsi" w:cstheme="majorBidi"/>
+      <w:b/>
+      <w:bCs/>
+      <w:color w:val="5B9BD5" w:themeColor="accent1"/>
+      <w:sz w:val="28"/>
+      <w:szCs w:val="28"/>
+    </w:rPr>
+  </w:style>
+  <w:style w:type="paragraph" w:styleId="af">
+    <w:name w:val="caption"/>
+    <w:basedOn w:val="a"/>
+    <w:next w:val="a"/>
+    <w:uiPriority w:val="35"/>
+    <w:semiHidden/>
+    <w:unhideWhenUsed/>
+    <w:qFormat/>
+    <w:rsid w:val="00FA0290"/>
+    <w:pPr>
+      <w:spacing w:line="240" w:lineRule="auto"/>
+      <w:ind w:firstLine="0"/>
+      <w:jc w:val="center"/>
+    </w:pPr>
+    <w:rPr>
+      <w:rFonts w:cs="Times New Roman"/>
+      <w:b/>
+      <w:bCs/>
+    </w:rPr>
+  </w:style>
+  <w:style w:type="paragraph" w:styleId="af0">
+    <w:name w:val="List Paragraph"/>
+    <w:basedOn w:val="a"/>
+    <w:uiPriority w:val="34"/>
+    <w:qFormat/>
+    <w:rsid w:val="00FA0290"/>
+    <w:pPr>
+      <w:ind w:left="720"/>
+      <w:contextualSpacing/>
+    </w:pPr>
+    <w:rPr>
+      <w:rFonts w:cs="Times New Roman"/>
+    </w:rPr>
   </w:style>
 </w:styles>
 </file>
@@ -1148,8 +1575,20 @@
   <a:extraClrSchemeLst/>
   <a:extLst>
     <a:ext uri="{05A4C25C-085E-4340-85A3-A5531E510DB2}">
-      <thm15:themeFamily xmlns:thm15="http://schemas.microsoft.com/office/thememl/2012/main" xmlns="" name="Office Theme" id="{62F939B6-93AF-4DB8-9C6B-D6C7DFDC589F}" vid="{4A3C46E8-61CC-4603-A589-7422A47A8E4A}"/>
+      <thm15:themeFamily xmlns="" xmlns:thm15="http://schemas.microsoft.com/office/thememl/2012/main" name="Office Theme" id="{62F939B6-93AF-4DB8-9C6B-D6C7DFDC589F}" vid="{4A3C46E8-61CC-4603-A589-7422A47A8E4A}"/>
     </a:ext>
   </a:extLst>
 </a:theme>
+</file>
+
+<file path=customXml/item1.xml><?xml version="1.0" encoding="utf-8"?>
+<b:Sources xmlns:b="http://schemas.openxmlformats.org/officeDocument/2006/bibliography" xmlns="http://schemas.openxmlformats.org/officeDocument/2006/bibliography" SelectedStyle="\APA.XSL" StyleName="APA"/>
+</file>
+
+<file path=customXml/itemProps1.xml><?xml version="1.0" encoding="utf-8"?>
+<ds:datastoreItem xmlns:ds="http://schemas.openxmlformats.org/officeDocument/2006/customXml" ds:itemID="{4863D511-11A6-4C22-B46A-E285B8D1D041}">
+  <ds:schemaRefs>
+    <ds:schemaRef ds:uri="http://schemas.openxmlformats.org/officeDocument/2006/bibliography"/>
+  </ds:schemaRefs>
+</ds:datastoreItem>
 </file>
</xml_diff>